<commit_message>
nouvelle mise a jour du rapport
</commit_message>
<xml_diff>
--- a/inf1600_tp1/Rapport_TP1.docx
+++ b/inf1600_tp1/Rapport_TP1.docx
@@ -724,14 +724,16 @@
         <w:rPr>
           <w:sz w:val="12"/>
         </w:rPr>
-        <w:t>.1</w:t>
+        <w:t xml:space="preserve"> Conversion</w:t>
       </w:r>
       <w:r>
         <w:rPr>
           <w:sz w:val="12"/>
         </w:rPr>
-        <w:t xml:space="preserve"> Conversion</w:t>
-      </w:r>
+        <w:t xml:space="preserve"> binaire</w:t>
+      </w:r>
+      <w:bookmarkStart w:id="0" w:name="_GoBack"/>
+      <w:bookmarkEnd w:id="0"/>
     </w:p>
     <w:tbl>
       <w:tblPr>
@@ -4125,8 +4127,6 @@
         </w:rPr>
         <w:t>ian</w:t>
       </w:r>
-      <w:bookmarkStart w:id="0" w:name="_GoBack"/>
-      <w:bookmarkEnd w:id="0"/>
     </w:p>
     <w:p>
       <w:pPr>
@@ -11882,7 +11882,7 @@
 </file>
 
 <file path=customXml/itemProps1.xml><?xml version="1.0" encoding="utf-8"?>
-<ds:datastoreItem xmlns:ds="http://schemas.openxmlformats.org/officeDocument/2006/customXml" ds:itemID="{28D6EA08-1A7D-4332-8EA1-45EC3AF10C66}">
+<ds:datastoreItem xmlns:ds="http://schemas.openxmlformats.org/officeDocument/2006/customXml" ds:itemID="{A9253E68-C6F6-4B1C-A5A0-07ABDB6A4C4D}">
   <ds:schemaRefs>
     <ds:schemaRef ds:uri="http://schemas.openxmlformats.org/officeDocument/2006/bibliography"/>
   </ds:schemaRefs>

</xml_diff>

<commit_message>
resolution de la question 6
</commit_message>
<xml_diff>
--- a/inf1600_tp1/Rapport_TP1.docx
+++ b/inf1600_tp1/Rapport_TP1.docx
@@ -5150,21 +5150,758 @@
           <w:color w:val="000000"/>
           <w:sz w:val="24"/>
           <w:szCs w:val="24"/>
-          <w:lang w:val="fr"/>
-        </w:rPr>
-      </w:pPr>
+          <w:lang w:val="en-CA"/>
+        </w:rPr>
+      </w:pPr>
+    </w:p>
+    <w:p>
+      <w:pPr>
+        <w:pStyle w:val="Standard"/>
+        <w:ind w:left="851"/>
+        <w:rPr>
+          <w:rFonts w:eastAsia="Calibri" w:cs="Calibri"/>
+          <w:color w:val="000000"/>
+          <w:sz w:val="24"/>
+          <w:szCs w:val="24"/>
+          <w:lang w:val="en-CA"/>
+        </w:rPr>
+      </w:pPr>
+    </w:p>
+    <w:p>
+      <w:pPr>
+        <w:pStyle w:val="Standard"/>
+        <w:ind w:left="851"/>
+        <w:rPr>
+          <w:rFonts w:eastAsia="Calibri" w:cs="Calibri"/>
+          <w:color w:val="000000"/>
+          <w:sz w:val="24"/>
+          <w:szCs w:val="24"/>
+          <w:lang w:val="en-CA"/>
+        </w:rPr>
+      </w:pPr>
+    </w:p>
+    <w:p>
+      <w:pPr>
+        <w:pStyle w:val="Standard"/>
+        <w:ind w:left="851"/>
+        <w:rPr>
+          <w:rFonts w:eastAsia="Calibri" w:cs="Calibri"/>
+          <w:color w:val="000000"/>
+          <w:sz w:val="24"/>
+          <w:szCs w:val="24"/>
+          <w:lang w:val="en-CA"/>
+        </w:rPr>
+      </w:pPr>
+    </w:p>
+    <w:p>
+      <w:pPr>
+        <w:pStyle w:val="Standard"/>
+        <w:ind w:left="851"/>
+        <w:rPr>
+          <w:rFonts w:eastAsia="Calibri" w:cs="Calibri"/>
+          <w:color w:val="000000"/>
+          <w:sz w:val="24"/>
+          <w:szCs w:val="24"/>
+          <w:lang w:val="en-CA"/>
+        </w:rPr>
+      </w:pPr>
+    </w:p>
+    <w:p>
+      <w:pPr>
+        <w:pStyle w:val="Standard"/>
+        <w:spacing w:after="120"/>
+        <w:rPr>
+          <w:rFonts w:cs="Calibri"/>
+          <w:lang w:val="en-CA" w:bidi="ar-SA"/>
+        </w:rPr>
+      </w:pPr>
+      <w:r>
+        <w:rPr>
+          <w:rFonts w:cs="Calibri"/>
+          <w:lang w:val="en-CA" w:bidi="ar-SA"/>
+        </w:rPr>
+        <w:lastRenderedPageBreak/>
+        <w:t>r1 &lt;- (Memoire2 [r3] + 0x23) &gt;&gt; r2</w:t>
+      </w:r>
+    </w:p>
+    <w:p>
+      <w:pPr>
+        <w:pStyle w:val="Standard"/>
+        <w:spacing w:after="120"/>
+        <w:rPr>
+          <w:rFonts w:cs="Calibri"/>
+          <w:lang w:val="fr-CA" w:bidi="ar-SA"/>
+        </w:rPr>
+      </w:pPr>
+      <w:r>
+        <w:rPr>
+          <w:rFonts w:cs="Calibri"/>
+          <w:lang w:val="fr-CA" w:bidi="ar-SA"/>
+        </w:rPr>
+        <w:t xml:space="preserve">IR&lt;24…31&gt; = 0x5A = </w:t>
+      </w:r>
+      <w:r>
+        <w:rPr>
+          <w:rFonts w:cs="Calibri"/>
+          <w:lang w:val="fr-CA" w:bidi="ar-SA"/>
+        </w:rPr>
+        <w:t>0101 1010</w:t>
+      </w:r>
+    </w:p>
+    <w:p>
+      <w:pPr>
+        <w:pStyle w:val="Standard"/>
+        <w:spacing w:after="120"/>
+        <w:rPr>
+          <w:rFonts w:cs="Calibri"/>
+          <w:lang w:val="fr-CA" w:bidi="ar-SA"/>
+        </w:rPr>
+      </w:pPr>
+      <w:r>
+        <w:rPr>
+          <w:rFonts w:cs="Calibri"/>
+          <w:lang w:val="fr-CA" w:bidi="ar-SA"/>
+        </w:rPr>
+        <w:t>IR&lt;23…21&gt; = r1 = 001</w:t>
+      </w:r>
+    </w:p>
+    <w:p>
+      <w:pPr>
+        <w:pStyle w:val="Standard"/>
+        <w:spacing w:after="120"/>
+        <w:rPr>
+          <w:rFonts w:cs="Calibri"/>
+          <w:lang w:val="fr-CA" w:bidi="ar-SA"/>
+        </w:rPr>
+      </w:pPr>
+      <w:r>
+        <w:rPr>
+          <w:rFonts w:cs="Calibri"/>
+          <w:lang w:val="fr-CA" w:bidi="ar-SA"/>
+        </w:rPr>
+        <w:t>IR&lt;20…18&gt;= r2 = 010</w:t>
+      </w:r>
+    </w:p>
+    <w:p>
+      <w:pPr>
+        <w:pStyle w:val="Standard"/>
+        <w:spacing w:after="120"/>
+        <w:rPr>
+          <w:rFonts w:cs="Calibri"/>
+          <w:lang w:val="fr-CA" w:bidi="ar-SA"/>
+        </w:rPr>
+      </w:pPr>
+      <w:r>
+        <w:rPr>
+          <w:rFonts w:cs="Calibri"/>
+          <w:lang w:val="fr-CA" w:bidi="ar-SA"/>
+        </w:rPr>
+        <w:t>IR&lt;17…15&gt; = r3 = 011</w:t>
+      </w:r>
+    </w:p>
+    <w:p>
+      <w:pPr>
+        <w:pStyle w:val="Standard"/>
+        <w:spacing w:after="120"/>
+        <w:rPr>
+          <w:rFonts w:cs="Calibri"/>
+          <w:lang w:val="fr-CA" w:bidi="ar-SA"/>
+        </w:rPr>
+      </w:pPr>
+      <w:r>
+        <w:rPr>
+          <w:rFonts w:cs="Calibri"/>
+          <w:lang w:val="fr-CA" w:bidi="ar-SA"/>
+        </w:rPr>
+        <w:t>IR&lt;14…13&gt; = 00</w:t>
+      </w:r>
+    </w:p>
+    <w:p>
+      <w:pPr>
+        <w:pStyle w:val="Standard"/>
+        <w:spacing w:after="120"/>
+        <w:rPr>
+          <w:rFonts w:ascii="Arimo" w:eastAsia="Arimo" w:hAnsi="Arimo" w:cs="Arimo"/>
+          <w:color w:val="000000"/>
+          <w:sz w:val="22"/>
+          <w:szCs w:val="22"/>
+        </w:rPr>
+      </w:pPr>
+      <w:r>
+        <w:rPr>
+          <w:rFonts w:cs="Calibri"/>
+          <w:lang w:val="fr-CA" w:bidi="ar-SA"/>
+        </w:rPr>
+        <w:t xml:space="preserve">IR&lt;0…12&gt; = 0x23 = </w:t>
+      </w:r>
+      <w:r>
+        <w:rPr>
+          <w:rFonts w:cs="Calibri"/>
+          <w:lang w:val="fr-CA" w:bidi="ar-SA"/>
+        </w:rPr>
+        <w:t xml:space="preserve">0 0000 </w:t>
+      </w:r>
+      <w:r>
+        <w:rPr>
+          <w:rFonts w:cs="Calibri"/>
+          <w:lang w:val="fr-CA" w:bidi="ar-SA"/>
+        </w:rPr>
+        <w:t>0010 0011</w:t>
+      </w:r>
+    </w:p>
+    <w:p>
+      <w:pPr>
+        <w:pStyle w:val="Standard"/>
+        <w:spacing w:after="120"/>
+        <w:rPr>
+          <w:rFonts w:cs="Calibri"/>
+          <w:lang w:val="fr-CA" w:bidi="ar-SA"/>
+        </w:rPr>
+      </w:pPr>
+      <w:r>
+        <w:rPr>
+          <w:rFonts w:cs="Calibri"/>
+          <w:lang w:val="fr-CA" w:bidi="ar-SA"/>
+        </w:rPr>
+        <w:t>IR&lt;0…31&gt; = 0101 1010 0010 1001 1000 0000 0010 0011 = 0x5A 29 80 23</w:t>
+      </w:r>
+    </w:p>
+    <w:p>
+      <w:pPr>
+        <w:pStyle w:val="Standard"/>
+        <w:spacing w:after="120"/>
+        <w:rPr>
+          <w:rFonts w:cs="Calibri"/>
+          <w:lang w:val="fr-CA" w:bidi="ar-SA"/>
+        </w:rPr>
+      </w:pPr>
+      <w:r>
+        <w:rPr>
+          <w:rFonts w:ascii="Arimo" w:eastAsia="Arimo" w:hAnsi="Arimo" w:cs="Arimo"/>
+          <w:color w:val="000000"/>
+          <w:sz w:val="22"/>
+          <w:szCs w:val="22"/>
+        </w:rPr>
+        <w:t xml:space="preserve">Notre instruction sera donc : </w:t>
+      </w:r>
+      <w:r>
+        <w:rPr>
+          <w:rFonts w:cs="Calibri"/>
+          <w:lang w:val="fr-CA" w:bidi="ar-SA"/>
+        </w:rPr>
+        <w:t>0x</w:t>
+      </w:r>
+      <w:r>
+        <w:rPr>
+          <w:rFonts w:cs="Calibri"/>
+          <w:lang w:val="fr-CA" w:bidi="ar-SA"/>
+        </w:rPr>
+        <w:t>23</w:t>
+      </w:r>
+      <w:r>
+        <w:rPr>
+          <w:rFonts w:cs="Calibri"/>
+          <w:lang w:val="fr-CA" w:bidi="ar-SA"/>
+        </w:rPr>
+        <w:t xml:space="preserve"> 80 29 5A</w:t>
+      </w:r>
+      <w:r>
+        <w:rPr>
+          <w:rFonts w:cs="Calibri"/>
+          <w:lang w:val="fr-CA" w:bidi="ar-SA"/>
+        </w:rPr>
+        <w:t xml:space="preserve"> en little endian</w:t>
+      </w:r>
+    </w:p>
+    <w:p>
+      <w:pPr>
+        <w:pStyle w:val="Standard"/>
+        <w:spacing w:after="120"/>
+        <w:rPr>
+          <w:rFonts w:cs="Calibri"/>
+          <w:lang w:val="fr-CA" w:bidi="ar-SA"/>
+        </w:rPr>
+      </w:pPr>
+      <w:r>
+        <w:rPr>
+          <w:rFonts w:cs="Calibri"/>
+          <w:lang w:val="fr-CA" w:bidi="ar-SA"/>
+        </w:rPr>
+        <w:t>===============================</w:t>
+      </w:r>
+    </w:p>
+    <w:p>
+      <w:pPr>
+        <w:pStyle w:val="Standard"/>
+        <w:spacing w:after="120"/>
+        <w:rPr>
+          <w:rFonts w:cs="Calibri"/>
+          <w:lang w:val="fr-CA" w:bidi="ar-SA"/>
+        </w:rPr>
+      </w:pPr>
+      <w:r>
+        <w:rPr>
+          <w:rFonts w:cs="Calibri"/>
+          <w:lang w:val="fr-CA" w:bidi="ar-SA"/>
+        </w:rPr>
+        <w:t xml:space="preserve">T   </w:t>
+      </w:r>
+      <w:r>
+        <w:rPr>
+          <w:rFonts w:cs="Calibri"/>
+          <w:lang w:val="fr-CA" w:bidi="ar-SA"/>
+        </w:rPr>
+        <w:t>&lt;- R</w:t>
+      </w:r>
+      <w:r>
+        <w:rPr>
+          <w:rFonts w:cs="Calibri"/>
+          <w:lang w:val="fr-CA" w:bidi="ar-SA"/>
+        </w:rPr>
+        <w:t>[IR&lt;17</w:t>
+      </w:r>
+      <w:r>
+        <w:rPr>
+          <w:rFonts w:cs="Calibri"/>
+          <w:lang w:val="fr-CA" w:bidi="ar-SA"/>
+        </w:rPr>
+        <w:t>…</w:t>
+      </w:r>
+      <w:r>
+        <w:rPr>
+          <w:rFonts w:cs="Calibri"/>
+          <w:lang w:val="fr-CA" w:bidi="ar-SA"/>
+        </w:rPr>
+        <w:t>15&gt;]</w:t>
+      </w:r>
+    </w:p>
+    <w:p>
+      <w:pPr>
+        <w:pStyle w:val="Standard"/>
+        <w:spacing w:after="120"/>
+        <w:rPr>
+          <w:rFonts w:cs="Calibri"/>
+          <w:lang w:val="fr-CA" w:bidi="ar-SA"/>
+        </w:rPr>
+      </w:pPr>
+      <w:r>
+        <w:rPr>
+          <w:rFonts w:cs="Calibri"/>
+          <w:lang w:val="fr-CA" w:bidi="ar-SA"/>
+        </w:rPr>
+        <w:t>Y &lt;- M[T] :T &lt;- Y</w:t>
+      </w:r>
+      <w:r>
+        <w:rPr>
+          <w:rFonts w:cs="Calibri"/>
+          <w:lang w:val="fr-CA" w:bidi="ar-SA"/>
+        </w:rPr>
+        <w:t>;</w:t>
+      </w:r>
+    </w:p>
+    <w:p>
+      <w:pPr>
+        <w:pStyle w:val="Standard"/>
+        <w:spacing w:after="120"/>
+        <w:rPr>
+          <w:rFonts w:cs="Calibri"/>
+          <w:lang w:val="fr-CA" w:bidi="ar-SA"/>
+        </w:rPr>
+      </w:pPr>
+      <w:r>
+        <w:rPr>
+          <w:rFonts w:cs="Calibri"/>
+          <w:lang w:val="fr-CA" w:bidi="ar-SA"/>
+        </w:rPr>
+        <w:t>T &lt;- IR&lt;12…0&gt;</w:t>
+      </w:r>
+      <w:r>
+        <w:rPr>
+          <w:rFonts w:cs="Calibri"/>
+          <w:lang w:val="fr-CA" w:bidi="ar-SA"/>
+        </w:rPr>
+        <w:t xml:space="preserve"> + T;</w:t>
+      </w:r>
+    </w:p>
+    <w:p>
+      <w:pPr>
+        <w:pStyle w:val="Standard"/>
+        <w:spacing w:after="120"/>
+        <w:rPr>
+          <w:rFonts w:cs="Calibri"/>
+          <w:lang w:val="fr-CA" w:bidi="ar-SA"/>
+        </w:rPr>
+      </w:pPr>
+      <w:r>
+        <w:rPr>
+          <w:rFonts w:cs="Calibri"/>
+          <w:lang w:val="fr-CA" w:bidi="ar-SA"/>
+        </w:rPr>
+        <w:t xml:space="preserve">T &lt;- T </w:t>
+      </w:r>
+      <w:r>
+        <w:rPr>
+          <w:rFonts w:cs="Calibri"/>
+          <w:lang w:val="fr-CA" w:bidi="ar-SA"/>
+        </w:rPr>
+        <w:t>&gt;&gt; R[IR&lt;20…18&gt;]</w:t>
+      </w:r>
+    </w:p>
+    <w:p>
+      <w:pPr>
+        <w:pStyle w:val="Standard"/>
+        <w:spacing w:after="120"/>
+        <w:rPr>
+          <w:rFonts w:cs="Calibri"/>
+          <w:lang w:val="fr-CA" w:bidi="ar-SA"/>
+        </w:rPr>
+      </w:pPr>
+      <w:r>
+        <w:rPr>
+          <w:rFonts w:cs="Calibri"/>
+          <w:lang w:val="fr-CA" w:bidi="ar-SA"/>
+        </w:rPr>
+        <w:t>R[IR&lt;23…21&gt;] &lt;- T</w:t>
+      </w:r>
+    </w:p>
+    <w:p>
+      <w:pPr>
+        <w:pStyle w:val="Standard"/>
+        <w:spacing w:after="120"/>
+        <w:rPr>
+          <w:rFonts w:cs="Calibri"/>
+          <w:lang w:val="fr-CA" w:bidi="ar-SA"/>
+        </w:rPr>
+      </w:pPr>
+    </w:p>
+    <w:p>
+      <w:pPr>
+        <w:pStyle w:val="Standard"/>
+        <w:pBdr>
+          <w:bottom w:val="single" w:sz="6" w:space="1" w:color="auto"/>
+        </w:pBdr>
+        <w:spacing w:after="120"/>
+        <w:rPr>
+          <w:rFonts w:cs="Calibri"/>
+          <w:lang w:val="en-CA" w:bidi="ar-SA"/>
+        </w:rPr>
+      </w:pPr>
+      <w:r>
+        <w:rPr>
+          <w:rFonts w:cs="Calibri"/>
+          <w:lang w:val="en-CA" w:bidi="ar-SA"/>
+        </w:rPr>
+        <w:t xml:space="preserve">A </w:t>
+      </w:r>
+      <w:r>
+        <w:rPr>
+          <w:rFonts w:cs="Calibri"/>
+          <w:lang w:val="en-CA" w:bidi="ar-SA"/>
+        </w:rPr>
+        <w:t>B   C D E F G ecriT ecriRegistre ecrireEIP UAL</w:t>
+      </w:r>
+    </w:p>
+    <w:p>
+      <w:pPr>
+        <w:pStyle w:val="Standard"/>
+        <w:spacing w:after="120"/>
+        <w:rPr>
+          <w:rFonts w:cs="Calibri"/>
+          <w:lang w:val="fr-CA" w:bidi="ar-SA"/>
+        </w:rPr>
+      </w:pPr>
+      <w:r>
+        <w:rPr>
+          <w:rFonts w:cs="Calibri"/>
+          <w:lang w:val="fr-CA" w:bidi="ar-SA"/>
+        </w:rPr>
+        <w:t>T   &lt;- R[IR&lt;17…15&gt;];</w:t>
+      </w:r>
+    </w:p>
+    <w:p>
+      <w:pPr>
+        <w:pStyle w:val="Standard"/>
+        <w:pBdr>
+          <w:bottom w:val="single" w:sz="6" w:space="1" w:color="auto"/>
+        </w:pBdr>
+        <w:spacing w:after="120"/>
+        <w:rPr>
+          <w:rFonts w:cs="Calibri"/>
+          <w:lang w:val="fr-CA" w:bidi="ar-SA"/>
+        </w:rPr>
+      </w:pPr>
+      <w:r>
+        <w:rPr>
+          <w:rFonts w:cs="Calibri"/>
+          <w:lang w:val="fr-CA" w:bidi="ar-SA"/>
+        </w:rPr>
+        <w:t>0 10  0 0 1 0 0     1              0                0</w:t>
+      </w:r>
+      <w:r>
+        <w:rPr>
+          <w:rFonts w:cs="Calibri"/>
+          <w:lang w:val="fr-CA" w:bidi="ar-SA"/>
+        </w:rPr>
+        <w:t xml:space="preserve">          0A</w:t>
+      </w:r>
+    </w:p>
+    <w:p>
+      <w:pPr>
+        <w:pStyle w:val="Standard"/>
+        <w:spacing w:after="120"/>
+        <w:rPr>
+          <w:rFonts w:cs="Calibri"/>
+          <w:lang w:val="fr-CA" w:bidi="ar-SA"/>
+        </w:rPr>
+      </w:pPr>
+      <w:r>
+        <w:rPr>
+          <w:rFonts w:cs="Calibri"/>
+          <w:lang w:val="fr-CA" w:bidi="ar-SA"/>
+        </w:rPr>
+        <w:t>T &lt;- M[T];</w:t>
+      </w:r>
+    </w:p>
+    <w:p>
+      <w:pPr>
+        <w:pStyle w:val="Standard"/>
+        <w:pBdr>
+          <w:bottom w:val="single" w:sz="6" w:space="1" w:color="auto"/>
+        </w:pBdr>
+        <w:spacing w:after="120"/>
+        <w:rPr>
+          <w:rFonts w:cs="Calibri"/>
+          <w:lang w:val="fr-CA" w:bidi="ar-SA"/>
+        </w:rPr>
+      </w:pPr>
+      <w:r>
+        <w:rPr>
+          <w:rFonts w:cs="Calibri"/>
+          <w:lang w:val="fr-CA" w:bidi="ar-SA"/>
+        </w:rPr>
+        <w:t xml:space="preserve">0 10 </w:t>
+      </w:r>
+      <w:r>
+        <w:rPr>
+          <w:rFonts w:cs="Calibri"/>
+          <w:lang w:val="fr-CA" w:bidi="ar-SA"/>
+        </w:rPr>
+        <w:t xml:space="preserve"> 0 0 0 1 0     1              0                0          0A</w:t>
+      </w:r>
+    </w:p>
+    <w:p>
+      <w:pPr>
+        <w:pStyle w:val="Standard"/>
+        <w:spacing w:after="120"/>
+        <w:rPr>
+          <w:rFonts w:cs="Calibri"/>
+          <w:lang w:val="fr-CA" w:bidi="ar-SA"/>
+        </w:rPr>
+      </w:pPr>
+      <w:r>
+        <w:rPr>
+          <w:rFonts w:cs="Calibri"/>
+          <w:lang w:val="fr-CA" w:bidi="ar-SA"/>
+        </w:rPr>
+        <w:t>T &lt;- IR&lt;12…0&gt; + T;</w:t>
+      </w:r>
+    </w:p>
+    <w:p>
+      <w:pPr>
+        <w:pStyle w:val="Standard"/>
+        <w:pBdr>
+          <w:bottom w:val="single" w:sz="6" w:space="1" w:color="auto"/>
+        </w:pBdr>
+        <w:spacing w:after="120"/>
+        <w:rPr>
+          <w:rFonts w:cs="Calibri"/>
+          <w:lang w:val="fr-CA" w:bidi="ar-SA"/>
+        </w:rPr>
+      </w:pPr>
+      <w:r>
+        <w:rPr>
+          <w:rFonts w:cs="Calibri"/>
+          <w:lang w:val="fr-CA" w:bidi="ar-SA"/>
+        </w:rPr>
+        <w:t xml:space="preserve">0 10 </w:t>
+      </w:r>
+      <w:r>
+        <w:rPr>
+          <w:rFonts w:cs="Calibri"/>
+          <w:lang w:val="fr-CA" w:bidi="ar-SA"/>
+        </w:rPr>
+        <w:t xml:space="preserve"> 0 1 0 0</w:t>
+      </w:r>
+      <w:r>
+        <w:rPr>
+          <w:rFonts w:cs="Calibri"/>
+          <w:lang w:val="fr-CA" w:bidi="ar-SA"/>
+        </w:rPr>
+        <w:t xml:space="preserve"> 0     1              0                0          4A</w:t>
+      </w:r>
+    </w:p>
+    <w:p>
+      <w:pPr>
+        <w:pStyle w:val="Standard"/>
+        <w:spacing w:after="120"/>
+        <w:rPr>
+          <w:rFonts w:cs="Calibri"/>
+          <w:lang w:val="fr-CA" w:bidi="ar-SA"/>
+        </w:rPr>
+      </w:pPr>
+      <w:r>
+        <w:rPr>
+          <w:rFonts w:cs="Calibri"/>
+          <w:lang w:val="fr-CA" w:bidi="ar-SA"/>
+        </w:rPr>
+        <w:t>T &lt;- T &gt;&gt; R[IR&lt;20…18&gt;]</w:t>
+      </w:r>
+    </w:p>
+    <w:p>
+      <w:pPr>
+        <w:pStyle w:val="Standard"/>
+        <w:pBdr>
+          <w:bottom w:val="single" w:sz="6" w:space="1" w:color="auto"/>
+        </w:pBdr>
+        <w:spacing w:after="120"/>
+        <w:rPr>
+          <w:rFonts w:cs="Calibri"/>
+          <w:lang w:val="fr-CA" w:bidi="ar-SA"/>
+        </w:rPr>
+      </w:pPr>
+      <w:r>
+        <w:rPr>
+          <w:rFonts w:cs="Calibri"/>
+          <w:lang w:val="fr-CA" w:bidi="ar-SA"/>
+        </w:rPr>
+        <w:t>0 01</w:t>
+      </w:r>
+      <w:r>
+        <w:rPr>
+          <w:rFonts w:cs="Calibri"/>
+          <w:lang w:val="fr-CA" w:bidi="ar-SA"/>
+        </w:rPr>
+        <w:t xml:space="preserve"> </w:t>
+      </w:r>
+      <w:r>
+        <w:rPr>
+          <w:rFonts w:cs="Calibri"/>
+          <w:lang w:val="fr-CA" w:bidi="ar-SA"/>
+        </w:rPr>
+        <w:t xml:space="preserve"> 0 0 1 0 0     1</w:t>
+      </w:r>
+      <w:r>
+        <w:rPr>
+          <w:rFonts w:cs="Calibri"/>
+          <w:lang w:val="fr-CA" w:bidi="ar-SA"/>
+        </w:rPr>
+        <w:t xml:space="preserve">           </w:t>
+      </w:r>
+      <w:r>
+        <w:rPr>
+          <w:rFonts w:cs="Calibri"/>
+          <w:lang w:val="fr-CA" w:bidi="ar-SA"/>
+        </w:rPr>
+        <w:t xml:space="preserve">   0</w:t>
+      </w:r>
+      <w:r>
+        <w:rPr>
+          <w:rFonts w:cs="Calibri"/>
+          <w:lang w:val="fr-CA" w:bidi="ar-SA"/>
+        </w:rPr>
+        <w:t xml:space="preserve">               </w:t>
+      </w:r>
+      <w:r>
+        <w:rPr>
+          <w:rFonts w:cs="Calibri"/>
+          <w:lang w:val="fr-CA" w:bidi="ar-SA"/>
+        </w:rPr>
+        <w:t xml:space="preserve"> </w:t>
+      </w:r>
+      <w:r>
+        <w:rPr>
+          <w:rFonts w:cs="Calibri"/>
+          <w:lang w:val="fr-CA" w:bidi="ar-SA"/>
+        </w:rPr>
+        <w:t xml:space="preserve">0          </w:t>
+      </w:r>
+      <w:r>
+        <w:rPr>
+          <w:rFonts w:cs="Calibri"/>
+          <w:lang w:val="fr-CA" w:bidi="ar-SA"/>
+        </w:rPr>
+        <w:t>11</w:t>
+      </w:r>
+    </w:p>
+    <w:p>
+      <w:pPr>
+        <w:pStyle w:val="Standard"/>
+        <w:spacing w:after="120"/>
+        <w:rPr>
+          <w:rFonts w:cs="Calibri"/>
+          <w:lang w:val="fr-CA" w:bidi="ar-SA"/>
+        </w:rPr>
+      </w:pPr>
+      <w:r>
+        <w:rPr>
+          <w:rFonts w:cs="Calibri"/>
+          <w:lang w:val="fr-CA" w:bidi="ar-SA"/>
+        </w:rPr>
+        <w:t>R[IR&lt;23…21&gt;] &lt;- T</w:t>
+      </w:r>
       <w:bookmarkStart w:id="0" w:name="_GoBack"/>
       <w:bookmarkEnd w:id="0"/>
     </w:p>
     <w:p>
       <w:pPr>
         <w:pStyle w:val="Standard"/>
+        <w:pBdr>
+          <w:bottom w:val="single" w:sz="6" w:space="1" w:color="auto"/>
+        </w:pBdr>
+        <w:spacing w:after="120"/>
+        <w:rPr>
+          <w:rFonts w:cs="Calibri"/>
+          <w:lang w:val="en-CA" w:bidi="ar-SA"/>
+        </w:rPr>
+      </w:pPr>
+      <w:r>
+        <w:rPr>
+          <w:rFonts w:cs="Calibri"/>
+          <w:lang w:val="en-CA" w:bidi="ar-SA"/>
+        </w:rPr>
+        <w:t>0 00  0 0 0 0 0     0              1                0          11</w:t>
+      </w:r>
+    </w:p>
+    <w:p>
+      <w:pPr>
+        <w:pStyle w:val="Standard"/>
+        <w:spacing w:after="120"/>
+        <w:rPr>
+          <w:rFonts w:cs="Calibri"/>
+          <w:lang w:val="en-CA" w:bidi="ar-SA"/>
+        </w:rPr>
+      </w:pPr>
+    </w:p>
+    <w:p>
+      <w:pPr>
+        <w:pStyle w:val="Standard"/>
+        <w:spacing w:after="120"/>
+        <w:rPr>
+          <w:rFonts w:cs="Calibri"/>
+          <w:lang w:val="en-CA" w:bidi="ar-SA"/>
+        </w:rPr>
+      </w:pPr>
+    </w:p>
+    <w:p>
+      <w:pPr>
+        <w:pStyle w:val="Standard"/>
         <w:spacing w:after="120"/>
         <w:rPr>
           <w:rFonts w:ascii="Arimo" w:eastAsia="Arimo" w:hAnsi="Arimo" w:cs="Arimo"/>
           <w:color w:val="000000"/>
           <w:sz w:val="22"/>
           <w:szCs w:val="22"/>
+          <w:lang w:val="en-CA"/>
         </w:rPr>
       </w:pPr>
     </w:p>

</xml_diff>